<commit_message>
modelo fuera de 35 2
</commit_message>
<xml_diff>
--- a/modelo fuera 35.docx
+++ b/modelo fuera 35.docx
@@ -15,143 +15,12 @@
         <w:pStyle w:val="Ttulo1"/>
       </w:pPr>
       <w:r>
-        <w:t>Tabla de pruebas a realizar</w:t>
-      </w:r>
-    </w:p>
-    <w:tbl>
-      <w:tblPr>
-        <w:tblStyle w:val="Tablaconcuadrcula"/>
-        <w:tblW w:w="0" w:type="auto"/>
-        <w:tblLook w:val="04A0" w:firstRow="1" w:lastRow="0" w:firstColumn="1" w:lastColumn="0" w:noHBand="0" w:noVBand="1"/>
-      </w:tblPr>
-      <w:tblGrid>
-        <w:gridCol w:w="2831"/>
-        <w:gridCol w:w="2831"/>
-        <w:gridCol w:w="2832"/>
-      </w:tblGrid>
-      <w:tr>
-        <w:tc>
-          <w:tcPr>
-            <w:tcW w:w="2831" w:type="dxa"/>
-          </w:tcPr>
-          <w:p>
-            <w:r>
-              <w:t>%</w:t>
-            </w:r>
-          </w:p>
-        </w:tc>
-        <w:tc>
-          <w:tcPr>
-            <w:tcW w:w="5663" w:type="dxa"/>
-            <w:gridSpan w:val="2"/>
-          </w:tcPr>
-          <w:p>
-            <w:pPr>
-              <w:jc w:val="center"/>
-            </w:pPr>
-            <w:r>
-              <w:t>Rango de tiempo</w:t>
-            </w:r>
-          </w:p>
-        </w:tc>
-      </w:tr>
-      <w:tr>
-        <w:tc>
-          <w:tcPr>
-            <w:tcW w:w="2831" w:type="dxa"/>
-          </w:tcPr>
-          <w:p>
-            <w:r>
-              <w:t>30%</w:t>
-            </w:r>
-          </w:p>
-        </w:tc>
-        <w:tc>
-          <w:tcPr>
-            <w:tcW w:w="2831" w:type="dxa"/>
-          </w:tcPr>
-          <w:p>
-            <w:r>
-              <w:t>El original</w:t>
-            </w:r>
-          </w:p>
-        </w:tc>
-        <w:tc>
-          <w:tcPr>
-            <w:tcW w:w="2832" w:type="dxa"/>
-          </w:tcPr>
-          <w:p>
-            <w:r>
-              <w:t>Salida sea distinto de 35</w:t>
-            </w:r>
-          </w:p>
-        </w:tc>
-      </w:tr>
-      <w:tr>
-        <w:tc>
-          <w:tcPr>
-            <w:tcW w:w="2831" w:type="dxa"/>
-          </w:tcPr>
-          <w:p>
-            <w:r>
-              <w:t>40%</w:t>
-            </w:r>
-          </w:p>
-        </w:tc>
-        <w:tc>
-          <w:tcPr>
-            <w:tcW w:w="2831" w:type="dxa"/>
-          </w:tcPr>
-          <w:p>
-            <w:r>
-              <w:t>El original</w:t>
-            </w:r>
-          </w:p>
-        </w:tc>
-        <w:tc>
-          <w:tcPr>
-            <w:tcW w:w="2832" w:type="dxa"/>
-          </w:tcPr>
-          <w:p>
-            <w:r>
-              <w:t>Salida sea distinto de 35</w:t>
-            </w:r>
-          </w:p>
-        </w:tc>
-      </w:tr>
-      <w:tr>
-        <w:tc>
-          <w:tcPr>
-            <w:tcW w:w="2831" w:type="dxa"/>
-          </w:tcPr>
-          <w:p>
-            <w:r>
-              <w:t>20%</w:t>
-            </w:r>
-          </w:p>
-        </w:tc>
-        <w:tc>
-          <w:tcPr>
-            <w:tcW w:w="2831" w:type="dxa"/>
-          </w:tcPr>
-          <w:p>
-            <w:r>
-              <w:t>El original</w:t>
-            </w:r>
-          </w:p>
-        </w:tc>
-        <w:tc>
-          <w:tcPr>
-            <w:tcW w:w="2832" w:type="dxa"/>
-          </w:tcPr>
-          <w:p>
-            <w:r>
-              <w:t>Salida sea distinto de 35</w:t>
-            </w:r>
-          </w:p>
-        </w:tc>
-      </w:tr>
-    </w:tbl>
+        <w:t>P</w:t>
+      </w:r>
+      <w:r>
+        <w:t>ruebas a realizar</w:t>
+      </w:r>
+    </w:p>
     <w:p/>
     <w:p>
       <w:r>
@@ -165,9 +34,322 @@
     </w:p>
     <w:p>
       <w:pPr>
+        <w:rPr>
+          <w:b/>
+        </w:rPr>
+      </w:pPr>
+      <w:r>
+        <w:rPr>
+          <w:b/>
+        </w:rPr>
+        <w:t>Listado de pruebas</w:t>
+      </w:r>
+      <w:r>
+        <w:rPr>
+          <w:b/>
+        </w:rPr>
+        <w:t>:</w:t>
+      </w:r>
+    </w:p>
+    <w:p>
+      <w:pPr>
+        <w:pStyle w:val="Prrafodelista"/>
+        <w:numPr>
+          <w:ilvl w:val="0"/>
+          <w:numId w:val="2"/>
+        </w:numPr>
+      </w:pPr>
+      <w:r>
+        <w:t>Prueba de variar el % que toma de 20% a 30%</w:t>
+      </w:r>
+    </w:p>
+    <w:p>
+      <w:pPr>
+        <w:pStyle w:val="Prrafodelista"/>
+        <w:numPr>
+          <w:ilvl w:val="0"/>
+          <w:numId w:val="4"/>
+        </w:numPr>
+      </w:pPr>
+      <w:r>
+        <w:t xml:space="preserve">Sin Reentrenamiento </w:t>
+      </w:r>
+    </w:p>
+    <w:p>
+      <w:pPr>
+        <w:pStyle w:val="Prrafodelista"/>
+        <w:numPr>
+          <w:ilvl w:val="0"/>
+          <w:numId w:val="4"/>
+        </w:numPr>
+      </w:pPr>
+      <w:r>
+        <w:t>Con Reentrenamiento</w:t>
+      </w:r>
+    </w:p>
+    <w:p>
+      <w:pPr>
+        <w:pStyle w:val="Prrafodelista"/>
+        <w:numPr>
+          <w:ilvl w:val="0"/>
+          <w:numId w:val="2"/>
+        </w:numPr>
+      </w:pPr>
+      <w:r>
+        <w:t xml:space="preserve">Prueba 1 de </w:t>
+      </w:r>
+      <w:r>
+        <w:t>Predict</w:t>
+      </w:r>
+      <w:r>
+        <w:t>or</w:t>
+      </w:r>
+      <w:r>
+        <w:t xml:space="preserve"> </w:t>
+      </w:r>
+      <w:proofErr w:type="spellStart"/>
+      <w:r>
+        <w:t>Flag</w:t>
+      </w:r>
+      <w:proofErr w:type="spellEnd"/>
+      <w:r>
+        <w:t xml:space="preserve"> sea distinto de 35</w:t>
+      </w:r>
+      <w:r>
+        <w:t xml:space="preserve"> (Tomar fechas con más vistas, todos los datos)</w:t>
+      </w:r>
+    </w:p>
+    <w:p>
+      <w:pPr>
+        <w:pStyle w:val="Prrafodelista"/>
+        <w:numPr>
+          <w:ilvl w:val="0"/>
+          <w:numId w:val="5"/>
+        </w:numPr>
+      </w:pPr>
+      <w:r>
+        <w:t xml:space="preserve">Sin Reentrenamiento </w:t>
+      </w:r>
+    </w:p>
+    <w:p>
+      <w:pPr>
+        <w:pStyle w:val="Prrafodelista"/>
+        <w:numPr>
+          <w:ilvl w:val="0"/>
+          <w:numId w:val="5"/>
+        </w:numPr>
+      </w:pPr>
+      <w:r>
+        <w:t>Con Reentrenamiento</w:t>
+      </w:r>
+    </w:p>
+    <w:p>
+      <w:pPr>
+        <w:pStyle w:val="Prrafodelista"/>
+      </w:pPr>
+    </w:p>
+    <w:p>
+      <w:pPr>
+        <w:pStyle w:val="Prrafodelista"/>
+        <w:numPr>
+          <w:ilvl w:val="0"/>
+          <w:numId w:val="2"/>
+        </w:numPr>
+      </w:pPr>
+      <w:r>
+        <w:t xml:space="preserve">Prueba </w:t>
+      </w:r>
+      <w:r>
+        <w:t xml:space="preserve">2 </w:t>
+      </w:r>
+      <w:r>
+        <w:t xml:space="preserve">de Predictor </w:t>
+      </w:r>
+      <w:proofErr w:type="spellStart"/>
+      <w:r>
+        <w:t>Flag</w:t>
+      </w:r>
+      <w:proofErr w:type="spellEnd"/>
+      <w:r>
+        <w:t xml:space="preserve"> sea distinto de 35</w:t>
+      </w:r>
+      <w:r>
+        <w:t xml:space="preserve"> </w:t>
+      </w:r>
+      <w:r>
+        <w:t>(Tomar fechas con más vistas, todos los datos)</w:t>
+      </w:r>
+    </w:p>
+    <w:p>
+      <w:pPr>
+        <w:pStyle w:val="Prrafodelista"/>
+        <w:numPr>
+          <w:ilvl w:val="0"/>
+          <w:numId w:val="6"/>
+        </w:numPr>
+      </w:pPr>
+      <w:r>
+        <w:t xml:space="preserve">Sin Reentrenamiento </w:t>
+      </w:r>
+    </w:p>
+    <w:p>
+      <w:pPr>
+        <w:pStyle w:val="Prrafodelista"/>
+        <w:numPr>
+          <w:ilvl w:val="0"/>
+          <w:numId w:val="6"/>
+        </w:numPr>
+      </w:pPr>
+      <w:r>
+        <w:t>Con Reentrenamiento</w:t>
+      </w:r>
+    </w:p>
+    <w:p>
+      <w:pPr>
+        <w:pStyle w:val="Prrafodelista"/>
+      </w:pPr>
+    </w:p>
+    <w:p>
+      <w:pPr>
+        <w:pStyle w:val="Prrafodelista"/>
+        <w:numPr>
+          <w:ilvl w:val="0"/>
+          <w:numId w:val="2"/>
+        </w:numPr>
+      </w:pPr>
+      <w:r>
+        <w:t xml:space="preserve">Prueba 3 de Predictor </w:t>
+      </w:r>
+      <w:proofErr w:type="spellStart"/>
+      <w:r>
+        <w:t>Flag</w:t>
+      </w:r>
+      <w:proofErr w:type="spellEnd"/>
+      <w:r>
+        <w:t xml:space="preserve"> para que  sea distinto de 35</w:t>
+      </w:r>
+      <w:r>
+        <w:t>(</w:t>
+      </w:r>
+      <w:r>
+        <w:t>Tomar fechas con más vistas</w:t>
+      </w:r>
+      <w:r>
+        <w:t xml:space="preserve">, descartar donde hay demasiados </w:t>
+      </w:r>
+      <w:r>
+        <w:t xml:space="preserve">Predictor </w:t>
+      </w:r>
+      <w:proofErr w:type="spellStart"/>
+      <w:r>
+        <w:t>Flag</w:t>
+      </w:r>
+      <w:proofErr w:type="spellEnd"/>
+      <w:r>
+        <w:t xml:space="preserve"> </w:t>
+      </w:r>
+      <w:r>
+        <w:t>= 35 seguidos)</w:t>
+      </w:r>
+    </w:p>
+    <w:p>
+      <w:pPr>
+        <w:pStyle w:val="Prrafodelista"/>
+        <w:numPr>
+          <w:ilvl w:val="0"/>
+          <w:numId w:val="7"/>
+        </w:numPr>
+      </w:pPr>
+      <w:r>
+        <w:t xml:space="preserve">Sin Reentrenamiento </w:t>
+      </w:r>
+    </w:p>
+    <w:p>
+      <w:pPr>
+        <w:pStyle w:val="Prrafodelista"/>
+        <w:numPr>
+          <w:ilvl w:val="0"/>
+          <w:numId w:val="7"/>
+        </w:numPr>
+      </w:pPr>
+      <w:r>
+        <w:t>Con Reentrenamiento</w:t>
+      </w:r>
+    </w:p>
+    <w:p>
+      <w:pPr>
+        <w:pStyle w:val="Prrafodelista"/>
+        <w:numPr>
+          <w:ilvl w:val="0"/>
+          <w:numId w:val="2"/>
+        </w:numPr>
+      </w:pPr>
+      <w:r>
+        <w:t xml:space="preserve">Prueba 1 </w:t>
+      </w:r>
+      <w:proofErr w:type="spellStart"/>
+      <w:r>
+        <w:t>Hypertuner</w:t>
+      </w:r>
+      <w:proofErr w:type="spellEnd"/>
+      <w:r>
+        <w:t xml:space="preserve"> de variar la Salida para que  sea distinto de 35</w:t>
+      </w:r>
+    </w:p>
+    <w:p>
+      <w:pPr>
+        <w:pStyle w:val="Prrafodelista"/>
+        <w:numPr>
+          <w:ilvl w:val="0"/>
+          <w:numId w:val="2"/>
+        </w:numPr>
+      </w:pPr>
+      <w:r>
+        <w:t xml:space="preserve">Prueba 2 </w:t>
+      </w:r>
+      <w:proofErr w:type="spellStart"/>
+      <w:r>
+        <w:t>Hypertuner</w:t>
+      </w:r>
+      <w:proofErr w:type="spellEnd"/>
+      <w:r>
+        <w:t xml:space="preserve"> de variar la Salida para que  sea distinto de 35</w:t>
+      </w:r>
+    </w:p>
+    <w:p>
+      <w:pPr>
+        <w:pStyle w:val="Prrafodelista"/>
+        <w:numPr>
+          <w:ilvl w:val="0"/>
+          <w:numId w:val="2"/>
+        </w:numPr>
+      </w:pPr>
+      <w:r>
+        <w:t xml:space="preserve">Prueba 3 </w:t>
+      </w:r>
+      <w:proofErr w:type="spellStart"/>
+      <w:r>
+        <w:t>Hypertuner</w:t>
+      </w:r>
+      <w:proofErr w:type="spellEnd"/>
+      <w:r>
+        <w:t xml:space="preserve"> de variar la Salida para que  sea distinto de 35</w:t>
+      </w:r>
+    </w:p>
+    <w:p/>
+    <w:p>
+      <w:r>
+        <w:br w:type="page"/>
+      </w:r>
+    </w:p>
+    <w:p>
+      <w:pPr>
         <w:pStyle w:val="Ttulo1"/>
       </w:pPr>
-      <w:r>
+      <w:bookmarkStart w:id="0" w:name="_GoBack"/>
+      <w:bookmarkEnd w:id="0"/>
+      <w:r>
+        <w:lastRenderedPageBreak/>
         <w:t>Prueba de variar el % que toma</w:t>
       </w:r>
     </w:p>
@@ -1144,10 +1326,21 @@
       </w:pPr>
       <w:r>
         <w:lastRenderedPageBreak/>
-        <w:t xml:space="preserve">Prueba de variar la </w:t>
-      </w:r>
-      <w:r>
-        <w:t xml:space="preserve">Salida para que </w:t>
+        <w:t xml:space="preserve">Prueba de </w:t>
+      </w:r>
+      <w:r>
+        <w:t xml:space="preserve">Predictor </w:t>
+      </w:r>
+      <w:proofErr w:type="spellStart"/>
+      <w:r>
+        <w:t>Flag</w:t>
+      </w:r>
+      <w:proofErr w:type="spellEnd"/>
+      <w:r>
+        <w:t xml:space="preserve"> </w:t>
+      </w:r>
+      <w:r>
+        <w:t xml:space="preserve">para que </w:t>
       </w:r>
       <w:r>
         <w:t>sea distinto de 35</w:t>
@@ -1851,10 +2044,18 @@
         <w:pStyle w:val="Ttulo1"/>
       </w:pPr>
       <w:r>
-        <w:t xml:space="preserve">Prueba 2 de variar la </w:t>
-      </w:r>
-      <w:r>
-        <w:t xml:space="preserve">Salida para que </w:t>
+        <w:t xml:space="preserve">Prueba 2 de </w:t>
+      </w:r>
+      <w:r>
+        <w:t xml:space="preserve">Predictor </w:t>
+      </w:r>
+      <w:proofErr w:type="spellStart"/>
+      <w:r>
+        <w:t>Flag</w:t>
+      </w:r>
+      <w:proofErr w:type="spellEnd"/>
+      <w:r>
+        <w:t xml:space="preserve"> para que </w:t>
       </w:r>
       <w:r>
         <w:t>sea distinto de 35</w:t>
@@ -3080,7 +3281,21 @@
       </w:pPr>
       <w:r>
         <w:lastRenderedPageBreak/>
-        <w:t>Prueba 3 de variar la Salida para que  sea distinto de 35</w:t>
+        <w:t xml:space="preserve">Prueba 3 de </w:t>
+      </w:r>
+      <w:r>
+        <w:t xml:space="preserve">Predictor </w:t>
+      </w:r>
+      <w:proofErr w:type="spellStart"/>
+      <w:r>
+        <w:t>Flag</w:t>
+      </w:r>
+      <w:proofErr w:type="spellEnd"/>
+      <w:r>
+        <w:t xml:space="preserve"> </w:t>
+      </w:r>
+      <w:r>
+        <w:t>para que  sea distinto de 35</w:t>
       </w:r>
     </w:p>
     <w:p>
@@ -4200,7 +4415,13 @@
       </w:pPr>
       <w:r>
         <w:lastRenderedPageBreak/>
-        <w:t xml:space="preserve">Prueba 4 </w:t>
+        <w:t xml:space="preserve">Prueba </w:t>
+      </w:r>
+      <w:r>
+        <w:t>1</w:t>
+      </w:r>
+      <w:r>
+        <w:t xml:space="preserve"> </w:t>
       </w:r>
       <w:proofErr w:type="spellStart"/>
       <w:r>
@@ -4234,7 +4455,6 @@
           <w:lang w:eastAsia="es-AR"/>
         </w:rPr>
       </w:pPr>
-      <w:bookmarkStart w:id="0" w:name="_GoBack"/>
       <w:r>
         <w:rPr>
           <w:rFonts w:ascii="Courier New" w:eastAsia="Times New Roman" w:hAnsi="Courier New" w:cs="Courier New"/>
@@ -4248,7 +4468,6 @@
         <w:t>No se usó el mejor modelo anterior</w:t>
       </w:r>
     </w:p>
-    <w:bookmarkEnd w:id="0"/>
     <w:p>
       <w:pPr>
         <w:rPr>
@@ -5494,7 +5713,13 @@
         <w:pStyle w:val="Ttulo1"/>
       </w:pPr>
       <w:r>
-        <w:t xml:space="preserve">Prueba 5 </w:t>
+        <w:t xml:space="preserve">Prueba </w:t>
+      </w:r>
+      <w:r>
+        <w:t>2</w:t>
+      </w:r>
+      <w:r>
+        <w:t xml:space="preserve"> </w:t>
       </w:r>
       <w:proofErr w:type="spellStart"/>
       <w:r>
@@ -6844,7 +7069,13 @@
         <w:pStyle w:val="Ttulo1"/>
       </w:pPr>
       <w:r>
-        <w:t xml:space="preserve">Prueba 6 </w:t>
+        <w:t xml:space="preserve">Prueba </w:t>
+      </w:r>
+      <w:r>
+        <w:t>3</w:t>
+      </w:r>
+      <w:r>
+        <w:t xml:space="preserve"> </w:t>
       </w:r>
       <w:proofErr w:type="spellStart"/>
       <w:r>
@@ -9536,6 +9767,270 @@
 <file path=word/numbering.xml><?xml version="1.0" encoding="utf-8"?>
 <w:numbering xmlns:wpc="http://schemas.microsoft.com/office/word/2010/wordprocessingCanvas" xmlns:mc="http://schemas.openxmlformats.org/markup-compatibility/2006" xmlns:o="urn:schemas-microsoft-com:office:office" xmlns:r="http://schemas.openxmlformats.org/officeDocument/2006/relationships" xmlns:m="http://schemas.openxmlformats.org/officeDocument/2006/math" xmlns:v="urn:schemas-microsoft-com:vml" xmlns:wp14="http://schemas.microsoft.com/office/word/2010/wordprocessingDrawing" xmlns:wp="http://schemas.openxmlformats.org/drawingml/2006/wordprocessingDrawing" xmlns:w10="urn:schemas-microsoft-com:office:word" xmlns:w="http://schemas.openxmlformats.org/wordprocessingml/2006/main" xmlns:w14="http://schemas.microsoft.com/office/word/2010/wordml" xmlns:w15="http://schemas.microsoft.com/office/word/2012/wordml" xmlns:wpg="http://schemas.microsoft.com/office/word/2010/wordprocessingGroup" xmlns:wpi="http://schemas.microsoft.com/office/word/2010/wordprocessingInk" xmlns:wne="http://schemas.microsoft.com/office/word/2006/wordml" xmlns:wps="http://schemas.microsoft.com/office/word/2010/wordprocessingShape" mc:Ignorable="w14 w15 wp14">
   <w:abstractNum w:abstractNumId="0" w15:restartNumberingAfterBreak="0">
+    <w:nsid w:val="19410DA7"/>
+    <w:multiLevelType w:val="hybridMultilevel"/>
+    <w:tmpl w:val="CFEAD76E"/>
+    <w:lvl w:ilvl="0" w:tplc="2C0A0001">
+      <w:start w:val="1"/>
+      <w:numFmt w:val="bullet"/>
+      <w:lvlText w:val=""/>
+      <w:lvlJc w:val="left"/>
+      <w:pPr>
+        <w:ind w:left="1068" w:hanging="360"/>
+      </w:pPr>
+      <w:rPr>
+        <w:rFonts w:ascii="Symbol" w:hAnsi="Symbol" w:hint="default"/>
+      </w:rPr>
+    </w:lvl>
+    <w:lvl w:ilvl="1" w:tplc="2C0A0019">
+      <w:start w:val="1"/>
+      <w:numFmt w:val="lowerLetter"/>
+      <w:lvlText w:val="%2."/>
+      <w:lvlJc w:val="left"/>
+      <w:pPr>
+        <w:ind w:left="1788" w:hanging="360"/>
+      </w:pPr>
+    </w:lvl>
+    <w:lvl w:ilvl="2" w:tplc="2C0A001B" w:tentative="1">
+      <w:start w:val="1"/>
+      <w:numFmt w:val="lowerRoman"/>
+      <w:lvlText w:val="%3."/>
+      <w:lvlJc w:val="right"/>
+      <w:pPr>
+        <w:ind w:left="2508" w:hanging="180"/>
+      </w:pPr>
+    </w:lvl>
+    <w:lvl w:ilvl="3" w:tplc="2C0A000F" w:tentative="1">
+      <w:start w:val="1"/>
+      <w:numFmt w:val="decimal"/>
+      <w:lvlText w:val="%4."/>
+      <w:lvlJc w:val="left"/>
+      <w:pPr>
+        <w:ind w:left="3228" w:hanging="360"/>
+      </w:pPr>
+    </w:lvl>
+    <w:lvl w:ilvl="4" w:tplc="2C0A0019" w:tentative="1">
+      <w:start w:val="1"/>
+      <w:numFmt w:val="lowerLetter"/>
+      <w:lvlText w:val="%5."/>
+      <w:lvlJc w:val="left"/>
+      <w:pPr>
+        <w:ind w:left="3948" w:hanging="360"/>
+      </w:pPr>
+    </w:lvl>
+    <w:lvl w:ilvl="5" w:tplc="2C0A001B" w:tentative="1">
+      <w:start w:val="1"/>
+      <w:numFmt w:val="lowerRoman"/>
+      <w:lvlText w:val="%6."/>
+      <w:lvlJc w:val="right"/>
+      <w:pPr>
+        <w:ind w:left="4668" w:hanging="180"/>
+      </w:pPr>
+    </w:lvl>
+    <w:lvl w:ilvl="6" w:tplc="2C0A000F" w:tentative="1">
+      <w:start w:val="1"/>
+      <w:numFmt w:val="decimal"/>
+      <w:lvlText w:val="%7."/>
+      <w:lvlJc w:val="left"/>
+      <w:pPr>
+        <w:ind w:left="5388" w:hanging="360"/>
+      </w:pPr>
+    </w:lvl>
+    <w:lvl w:ilvl="7" w:tplc="2C0A0019" w:tentative="1">
+      <w:start w:val="1"/>
+      <w:numFmt w:val="lowerLetter"/>
+      <w:lvlText w:val="%8."/>
+      <w:lvlJc w:val="left"/>
+      <w:pPr>
+        <w:ind w:left="6108" w:hanging="360"/>
+      </w:pPr>
+    </w:lvl>
+    <w:lvl w:ilvl="8" w:tplc="2C0A001B" w:tentative="1">
+      <w:start w:val="1"/>
+      <w:numFmt w:val="lowerRoman"/>
+      <w:lvlText w:val="%9."/>
+      <w:lvlJc w:val="right"/>
+      <w:pPr>
+        <w:ind w:left="6828" w:hanging="180"/>
+      </w:pPr>
+    </w:lvl>
+  </w:abstractNum>
+  <w:abstractNum w:abstractNumId="1" w15:restartNumberingAfterBreak="0">
+    <w:nsid w:val="1996460B"/>
+    <w:multiLevelType w:val="hybridMultilevel"/>
+    <w:tmpl w:val="9C526BA2"/>
+    <w:lvl w:ilvl="0" w:tplc="2C0A0001">
+      <w:start w:val="1"/>
+      <w:numFmt w:val="bullet"/>
+      <w:lvlText w:val=""/>
+      <w:lvlJc w:val="left"/>
+      <w:pPr>
+        <w:ind w:left="1068" w:hanging="360"/>
+      </w:pPr>
+      <w:rPr>
+        <w:rFonts w:ascii="Symbol" w:hAnsi="Symbol" w:hint="default"/>
+      </w:rPr>
+    </w:lvl>
+    <w:lvl w:ilvl="1" w:tplc="2C0A0019">
+      <w:start w:val="1"/>
+      <w:numFmt w:val="lowerLetter"/>
+      <w:lvlText w:val="%2."/>
+      <w:lvlJc w:val="left"/>
+      <w:pPr>
+        <w:ind w:left="1788" w:hanging="360"/>
+      </w:pPr>
+    </w:lvl>
+    <w:lvl w:ilvl="2" w:tplc="2C0A001B" w:tentative="1">
+      <w:start w:val="1"/>
+      <w:numFmt w:val="lowerRoman"/>
+      <w:lvlText w:val="%3."/>
+      <w:lvlJc w:val="right"/>
+      <w:pPr>
+        <w:ind w:left="2508" w:hanging="180"/>
+      </w:pPr>
+    </w:lvl>
+    <w:lvl w:ilvl="3" w:tplc="2C0A000F" w:tentative="1">
+      <w:start w:val="1"/>
+      <w:numFmt w:val="decimal"/>
+      <w:lvlText w:val="%4."/>
+      <w:lvlJc w:val="left"/>
+      <w:pPr>
+        <w:ind w:left="3228" w:hanging="360"/>
+      </w:pPr>
+    </w:lvl>
+    <w:lvl w:ilvl="4" w:tplc="2C0A0019" w:tentative="1">
+      <w:start w:val="1"/>
+      <w:numFmt w:val="lowerLetter"/>
+      <w:lvlText w:val="%5."/>
+      <w:lvlJc w:val="left"/>
+      <w:pPr>
+        <w:ind w:left="3948" w:hanging="360"/>
+      </w:pPr>
+    </w:lvl>
+    <w:lvl w:ilvl="5" w:tplc="2C0A001B" w:tentative="1">
+      <w:start w:val="1"/>
+      <w:numFmt w:val="lowerRoman"/>
+      <w:lvlText w:val="%6."/>
+      <w:lvlJc w:val="right"/>
+      <w:pPr>
+        <w:ind w:left="4668" w:hanging="180"/>
+      </w:pPr>
+    </w:lvl>
+    <w:lvl w:ilvl="6" w:tplc="2C0A000F" w:tentative="1">
+      <w:start w:val="1"/>
+      <w:numFmt w:val="decimal"/>
+      <w:lvlText w:val="%7."/>
+      <w:lvlJc w:val="left"/>
+      <w:pPr>
+        <w:ind w:left="5388" w:hanging="360"/>
+      </w:pPr>
+    </w:lvl>
+    <w:lvl w:ilvl="7" w:tplc="2C0A0019" w:tentative="1">
+      <w:start w:val="1"/>
+      <w:numFmt w:val="lowerLetter"/>
+      <w:lvlText w:val="%8."/>
+      <w:lvlJc w:val="left"/>
+      <w:pPr>
+        <w:ind w:left="6108" w:hanging="360"/>
+      </w:pPr>
+    </w:lvl>
+    <w:lvl w:ilvl="8" w:tplc="2C0A001B" w:tentative="1">
+      <w:start w:val="1"/>
+      <w:numFmt w:val="lowerRoman"/>
+      <w:lvlText w:val="%9."/>
+      <w:lvlJc w:val="right"/>
+      <w:pPr>
+        <w:ind w:left="6828" w:hanging="180"/>
+      </w:pPr>
+    </w:lvl>
+  </w:abstractNum>
+  <w:abstractNum w:abstractNumId="2" w15:restartNumberingAfterBreak="0">
+    <w:nsid w:val="275473CA"/>
+    <w:multiLevelType w:val="hybridMultilevel"/>
+    <w:tmpl w:val="0D54D07E"/>
+    <w:lvl w:ilvl="0" w:tplc="2C0A000F">
+      <w:start w:val="1"/>
+      <w:numFmt w:val="decimal"/>
+      <w:lvlText w:val="%1."/>
+      <w:lvlJc w:val="left"/>
+      <w:pPr>
+        <w:ind w:left="720" w:hanging="360"/>
+      </w:pPr>
+    </w:lvl>
+    <w:lvl w:ilvl="1" w:tplc="2C0A0019">
+      <w:start w:val="1"/>
+      <w:numFmt w:val="lowerLetter"/>
+      <w:lvlText w:val="%2."/>
+      <w:lvlJc w:val="left"/>
+      <w:pPr>
+        <w:ind w:left="1440" w:hanging="360"/>
+      </w:pPr>
+    </w:lvl>
+    <w:lvl w:ilvl="2" w:tplc="2C0A001B" w:tentative="1">
+      <w:start w:val="1"/>
+      <w:numFmt w:val="lowerRoman"/>
+      <w:lvlText w:val="%3."/>
+      <w:lvlJc w:val="right"/>
+      <w:pPr>
+        <w:ind w:left="2160" w:hanging="180"/>
+      </w:pPr>
+    </w:lvl>
+    <w:lvl w:ilvl="3" w:tplc="2C0A000F" w:tentative="1">
+      <w:start w:val="1"/>
+      <w:numFmt w:val="decimal"/>
+      <w:lvlText w:val="%4."/>
+      <w:lvlJc w:val="left"/>
+      <w:pPr>
+        <w:ind w:left="2880" w:hanging="360"/>
+      </w:pPr>
+    </w:lvl>
+    <w:lvl w:ilvl="4" w:tplc="2C0A0019" w:tentative="1">
+      <w:start w:val="1"/>
+      <w:numFmt w:val="lowerLetter"/>
+      <w:lvlText w:val="%5."/>
+      <w:lvlJc w:val="left"/>
+      <w:pPr>
+        <w:ind w:left="3600" w:hanging="360"/>
+      </w:pPr>
+    </w:lvl>
+    <w:lvl w:ilvl="5" w:tplc="2C0A001B" w:tentative="1">
+      <w:start w:val="1"/>
+      <w:numFmt w:val="lowerRoman"/>
+      <w:lvlText w:val="%6."/>
+      <w:lvlJc w:val="right"/>
+      <w:pPr>
+        <w:ind w:left="4320" w:hanging="180"/>
+      </w:pPr>
+    </w:lvl>
+    <w:lvl w:ilvl="6" w:tplc="2C0A000F" w:tentative="1">
+      <w:start w:val="1"/>
+      <w:numFmt w:val="decimal"/>
+      <w:lvlText w:val="%7."/>
+      <w:lvlJc w:val="left"/>
+      <w:pPr>
+        <w:ind w:left="5040" w:hanging="360"/>
+      </w:pPr>
+    </w:lvl>
+    <w:lvl w:ilvl="7" w:tplc="2C0A0019" w:tentative="1">
+      <w:start w:val="1"/>
+      <w:numFmt w:val="lowerLetter"/>
+      <w:lvlText w:val="%8."/>
+      <w:lvlJc w:val="left"/>
+      <w:pPr>
+        <w:ind w:left="5760" w:hanging="360"/>
+      </w:pPr>
+    </w:lvl>
+    <w:lvl w:ilvl="8" w:tplc="2C0A001B" w:tentative="1">
+      <w:start w:val="1"/>
+      <w:numFmt w:val="lowerRoman"/>
+      <w:lvlText w:val="%9."/>
+      <w:lvlJc w:val="right"/>
+      <w:pPr>
+        <w:ind w:left="6480" w:hanging="180"/>
+      </w:pPr>
+    </w:lvl>
+  </w:abstractNum>
+  <w:abstractNum w:abstractNumId="3" w15:restartNumberingAfterBreak="0">
     <w:nsid w:val="423F387D"/>
     <w:multiLevelType w:val="hybridMultilevel"/>
     <w:tmpl w:val="A3EAC3F2"/>
@@ -9648,8 +10143,293 @@
       </w:rPr>
     </w:lvl>
   </w:abstractNum>
+  <w:abstractNum w:abstractNumId="4" w15:restartNumberingAfterBreak="0">
+    <w:nsid w:val="538D1E69"/>
+    <w:multiLevelType w:val="hybridMultilevel"/>
+    <w:tmpl w:val="99E43DBE"/>
+    <w:lvl w:ilvl="0" w:tplc="2C0A0001">
+      <w:start w:val="1"/>
+      <w:numFmt w:val="bullet"/>
+      <w:lvlText w:val=""/>
+      <w:lvlJc w:val="left"/>
+      <w:pPr>
+        <w:ind w:left="1068" w:hanging="360"/>
+      </w:pPr>
+      <w:rPr>
+        <w:rFonts w:ascii="Symbol" w:hAnsi="Symbol" w:hint="default"/>
+      </w:rPr>
+    </w:lvl>
+    <w:lvl w:ilvl="1" w:tplc="2C0A0019" w:tentative="1">
+      <w:start w:val="1"/>
+      <w:numFmt w:val="lowerLetter"/>
+      <w:lvlText w:val="%2."/>
+      <w:lvlJc w:val="left"/>
+      <w:pPr>
+        <w:ind w:left="1788" w:hanging="360"/>
+      </w:pPr>
+    </w:lvl>
+    <w:lvl w:ilvl="2" w:tplc="2C0A001B" w:tentative="1">
+      <w:start w:val="1"/>
+      <w:numFmt w:val="lowerRoman"/>
+      <w:lvlText w:val="%3."/>
+      <w:lvlJc w:val="right"/>
+      <w:pPr>
+        <w:ind w:left="2508" w:hanging="180"/>
+      </w:pPr>
+    </w:lvl>
+    <w:lvl w:ilvl="3" w:tplc="2C0A000F" w:tentative="1">
+      <w:start w:val="1"/>
+      <w:numFmt w:val="decimal"/>
+      <w:lvlText w:val="%4."/>
+      <w:lvlJc w:val="left"/>
+      <w:pPr>
+        <w:ind w:left="3228" w:hanging="360"/>
+      </w:pPr>
+    </w:lvl>
+    <w:lvl w:ilvl="4" w:tplc="2C0A0019" w:tentative="1">
+      <w:start w:val="1"/>
+      <w:numFmt w:val="lowerLetter"/>
+      <w:lvlText w:val="%5."/>
+      <w:lvlJc w:val="left"/>
+      <w:pPr>
+        <w:ind w:left="3948" w:hanging="360"/>
+      </w:pPr>
+    </w:lvl>
+    <w:lvl w:ilvl="5" w:tplc="2C0A001B" w:tentative="1">
+      <w:start w:val="1"/>
+      <w:numFmt w:val="lowerRoman"/>
+      <w:lvlText w:val="%6."/>
+      <w:lvlJc w:val="right"/>
+      <w:pPr>
+        <w:ind w:left="4668" w:hanging="180"/>
+      </w:pPr>
+    </w:lvl>
+    <w:lvl w:ilvl="6" w:tplc="2C0A000F" w:tentative="1">
+      <w:start w:val="1"/>
+      <w:numFmt w:val="decimal"/>
+      <w:lvlText w:val="%7."/>
+      <w:lvlJc w:val="left"/>
+      <w:pPr>
+        <w:ind w:left="5388" w:hanging="360"/>
+      </w:pPr>
+    </w:lvl>
+    <w:lvl w:ilvl="7" w:tplc="2C0A0019" w:tentative="1">
+      <w:start w:val="1"/>
+      <w:numFmt w:val="lowerLetter"/>
+      <w:lvlText w:val="%8."/>
+      <w:lvlJc w:val="left"/>
+      <w:pPr>
+        <w:ind w:left="6108" w:hanging="360"/>
+      </w:pPr>
+    </w:lvl>
+    <w:lvl w:ilvl="8" w:tplc="2C0A001B" w:tentative="1">
+      <w:start w:val="1"/>
+      <w:numFmt w:val="lowerRoman"/>
+      <w:lvlText w:val="%9."/>
+      <w:lvlJc w:val="right"/>
+      <w:pPr>
+        <w:ind w:left="6828" w:hanging="180"/>
+      </w:pPr>
+    </w:lvl>
+  </w:abstractNum>
+  <w:abstractNum w:abstractNumId="5" w15:restartNumberingAfterBreak="0">
+    <w:nsid w:val="5CD40D84"/>
+    <w:multiLevelType w:val="hybridMultilevel"/>
+    <w:tmpl w:val="51C8C0B2"/>
+    <w:lvl w:ilvl="0" w:tplc="2C0A0001">
+      <w:start w:val="1"/>
+      <w:numFmt w:val="bullet"/>
+      <w:lvlText w:val=""/>
+      <w:lvlJc w:val="left"/>
+      <w:pPr>
+        <w:ind w:left="1068" w:hanging="360"/>
+      </w:pPr>
+      <w:rPr>
+        <w:rFonts w:ascii="Symbol" w:hAnsi="Symbol" w:hint="default"/>
+      </w:rPr>
+    </w:lvl>
+    <w:lvl w:ilvl="1" w:tplc="2C0A0019">
+      <w:start w:val="1"/>
+      <w:numFmt w:val="lowerLetter"/>
+      <w:lvlText w:val="%2."/>
+      <w:lvlJc w:val="left"/>
+      <w:pPr>
+        <w:ind w:left="1788" w:hanging="360"/>
+      </w:pPr>
+    </w:lvl>
+    <w:lvl w:ilvl="2" w:tplc="2C0A001B" w:tentative="1">
+      <w:start w:val="1"/>
+      <w:numFmt w:val="lowerRoman"/>
+      <w:lvlText w:val="%3."/>
+      <w:lvlJc w:val="right"/>
+      <w:pPr>
+        <w:ind w:left="2508" w:hanging="180"/>
+      </w:pPr>
+    </w:lvl>
+    <w:lvl w:ilvl="3" w:tplc="2C0A000F" w:tentative="1">
+      <w:start w:val="1"/>
+      <w:numFmt w:val="decimal"/>
+      <w:lvlText w:val="%4."/>
+      <w:lvlJc w:val="left"/>
+      <w:pPr>
+        <w:ind w:left="3228" w:hanging="360"/>
+      </w:pPr>
+    </w:lvl>
+    <w:lvl w:ilvl="4" w:tplc="2C0A0019" w:tentative="1">
+      <w:start w:val="1"/>
+      <w:numFmt w:val="lowerLetter"/>
+      <w:lvlText w:val="%5."/>
+      <w:lvlJc w:val="left"/>
+      <w:pPr>
+        <w:ind w:left="3948" w:hanging="360"/>
+      </w:pPr>
+    </w:lvl>
+    <w:lvl w:ilvl="5" w:tplc="2C0A001B" w:tentative="1">
+      <w:start w:val="1"/>
+      <w:numFmt w:val="lowerRoman"/>
+      <w:lvlText w:val="%6."/>
+      <w:lvlJc w:val="right"/>
+      <w:pPr>
+        <w:ind w:left="4668" w:hanging="180"/>
+      </w:pPr>
+    </w:lvl>
+    <w:lvl w:ilvl="6" w:tplc="2C0A000F" w:tentative="1">
+      <w:start w:val="1"/>
+      <w:numFmt w:val="decimal"/>
+      <w:lvlText w:val="%7."/>
+      <w:lvlJc w:val="left"/>
+      <w:pPr>
+        <w:ind w:left="5388" w:hanging="360"/>
+      </w:pPr>
+    </w:lvl>
+    <w:lvl w:ilvl="7" w:tplc="2C0A0019" w:tentative="1">
+      <w:start w:val="1"/>
+      <w:numFmt w:val="lowerLetter"/>
+      <w:lvlText w:val="%8."/>
+      <w:lvlJc w:val="left"/>
+      <w:pPr>
+        <w:ind w:left="6108" w:hanging="360"/>
+      </w:pPr>
+    </w:lvl>
+    <w:lvl w:ilvl="8" w:tplc="2C0A001B" w:tentative="1">
+      <w:start w:val="1"/>
+      <w:numFmt w:val="lowerRoman"/>
+      <w:lvlText w:val="%9."/>
+      <w:lvlJc w:val="right"/>
+      <w:pPr>
+        <w:ind w:left="6828" w:hanging="180"/>
+      </w:pPr>
+    </w:lvl>
+  </w:abstractNum>
+  <w:abstractNum w:abstractNumId="6" w15:restartNumberingAfterBreak="0">
+    <w:nsid w:val="66453B57"/>
+    <w:multiLevelType w:val="hybridMultilevel"/>
+    <w:tmpl w:val="EE4C5A1E"/>
+    <w:lvl w:ilvl="0" w:tplc="2C0A000F">
+      <w:start w:val="1"/>
+      <w:numFmt w:val="decimal"/>
+      <w:lvlText w:val="%1."/>
+      <w:lvlJc w:val="left"/>
+      <w:pPr>
+        <w:ind w:left="1068" w:hanging="360"/>
+      </w:pPr>
+      <w:rPr>
+        <w:rFonts w:hint="default"/>
+      </w:rPr>
+    </w:lvl>
+    <w:lvl w:ilvl="1" w:tplc="2C0A0019" w:tentative="1">
+      <w:start w:val="1"/>
+      <w:numFmt w:val="lowerLetter"/>
+      <w:lvlText w:val="%2."/>
+      <w:lvlJc w:val="left"/>
+      <w:pPr>
+        <w:ind w:left="1788" w:hanging="360"/>
+      </w:pPr>
+    </w:lvl>
+    <w:lvl w:ilvl="2" w:tplc="2C0A001B" w:tentative="1">
+      <w:start w:val="1"/>
+      <w:numFmt w:val="lowerRoman"/>
+      <w:lvlText w:val="%3."/>
+      <w:lvlJc w:val="right"/>
+      <w:pPr>
+        <w:ind w:left="2508" w:hanging="180"/>
+      </w:pPr>
+    </w:lvl>
+    <w:lvl w:ilvl="3" w:tplc="2C0A000F" w:tentative="1">
+      <w:start w:val="1"/>
+      <w:numFmt w:val="decimal"/>
+      <w:lvlText w:val="%4."/>
+      <w:lvlJc w:val="left"/>
+      <w:pPr>
+        <w:ind w:left="3228" w:hanging="360"/>
+      </w:pPr>
+    </w:lvl>
+    <w:lvl w:ilvl="4" w:tplc="2C0A0019" w:tentative="1">
+      <w:start w:val="1"/>
+      <w:numFmt w:val="lowerLetter"/>
+      <w:lvlText w:val="%5."/>
+      <w:lvlJc w:val="left"/>
+      <w:pPr>
+        <w:ind w:left="3948" w:hanging="360"/>
+      </w:pPr>
+    </w:lvl>
+    <w:lvl w:ilvl="5" w:tplc="2C0A001B" w:tentative="1">
+      <w:start w:val="1"/>
+      <w:numFmt w:val="lowerRoman"/>
+      <w:lvlText w:val="%6."/>
+      <w:lvlJc w:val="right"/>
+      <w:pPr>
+        <w:ind w:left="4668" w:hanging="180"/>
+      </w:pPr>
+    </w:lvl>
+    <w:lvl w:ilvl="6" w:tplc="2C0A000F" w:tentative="1">
+      <w:start w:val="1"/>
+      <w:numFmt w:val="decimal"/>
+      <w:lvlText w:val="%7."/>
+      <w:lvlJc w:val="left"/>
+      <w:pPr>
+        <w:ind w:left="5388" w:hanging="360"/>
+      </w:pPr>
+    </w:lvl>
+    <w:lvl w:ilvl="7" w:tplc="2C0A0019" w:tentative="1">
+      <w:start w:val="1"/>
+      <w:numFmt w:val="lowerLetter"/>
+      <w:lvlText w:val="%8."/>
+      <w:lvlJc w:val="left"/>
+      <w:pPr>
+        <w:ind w:left="6108" w:hanging="360"/>
+      </w:pPr>
+    </w:lvl>
+    <w:lvl w:ilvl="8" w:tplc="2C0A001B" w:tentative="1">
+      <w:start w:val="1"/>
+      <w:numFmt w:val="lowerRoman"/>
+      <w:lvlText w:val="%9."/>
+      <w:lvlJc w:val="right"/>
+      <w:pPr>
+        <w:ind w:left="6828" w:hanging="180"/>
+      </w:pPr>
+    </w:lvl>
+  </w:abstractNum>
   <w:num w:numId="1">
+    <w:abstractNumId w:val="3"/>
+  </w:num>
+  <w:num w:numId="2">
+    <w:abstractNumId w:val="2"/>
+  </w:num>
+  <w:num w:numId="3">
+    <w:abstractNumId w:val="6"/>
+  </w:num>
+  <w:num w:numId="4">
+    <w:abstractNumId w:val="4"/>
+  </w:num>
+  <w:num w:numId="5">
     <w:abstractNumId w:val="0"/>
+  </w:num>
+  <w:num w:numId="6">
+    <w:abstractNumId w:val="1"/>
+  </w:num>
+  <w:num w:numId="7">
+    <w:abstractNumId w:val="5"/>
   </w:num>
 </w:numbering>
 </file>

</xml_diff>